<commit_message>
Reports Complete @ LB1-MAC-024 + Reports. + Method comment in Main Activity
</commit_message>
<xml_diff>
--- a/Reports/Mobile_9-1P.docx
+++ b/Reports/Mobile_9-1P.docx
@@ -7,7 +7,10 @@
         <w:pStyle w:val="Title"/>
       </w:pPr>
       <w:r>
-        <w:t>Task 8</w:t>
+        <w:t xml:space="preserve">Task </w:t>
+      </w:r>
+      <w:r>
+        <w:t>9</w:t>
       </w:r>
       <w:r>
         <w:t>.1</w:t>
@@ -22,6 +25,9 @@
       </w:pPr>
       <w:r>
         <w:t>Working with Persistent Data</w:t>
+      </w:r>
+      <w:r>
+        <w:t>, again</w:t>
       </w:r>
     </w:p>
     <w:p>
@@ -33,10 +39,7 @@
         </w:numPr>
       </w:pPr>
       <w:r>
-        <w:t xml:space="preserve">Create a </w:t>
-      </w:r>
-      <w:r>
-        <w:t>List from a file</w:t>
+        <w:t>Add a Custom Geolocation</w:t>
       </w:r>
     </w:p>
     <w:p>
@@ -44,34 +47,30 @@
         <w:pStyle w:val="Heading2"/>
       </w:pPr>
       <w:r>
-        <w:t>Code Snippet: How Data is Loaded:</w:t>
-      </w:r>
-    </w:p>
-    <w:p>
-      <w:r>
-        <w:t>As I ‘recycled’ my recycler view code from 5.1P, I already had a function to build a list of items and display them in the list. This time instead of iterating through a for loop, a buffered reader was used instead:</w:t>
-      </w:r>
-    </w:p>
-    <w:p/>
+        <w:t xml:space="preserve">Code Snippet: </w:t>
+      </w:r>
+      <w:r>
+        <w:t>File Load</w:t>
+      </w:r>
+    </w:p>
+    <w:p>
+      <w:r>
+        <w:t>Since you can’t write to res/raw, I figured it would be best to load the saved file separately. This lead to me combining the two loaders into a method and just passing it different buffered readers:</w:t>
+      </w:r>
+    </w:p>
     <w:p>
       <w:pPr>
         <w:jc w:val="center"/>
+      </w:pPr>
+      <w:r>
         <w:rPr>
-          <w:rFonts w:asciiTheme="majorHAnsi" w:eastAsiaTheme="majorEastAsia" w:hAnsiTheme="majorHAnsi" w:cstheme="majorBidi"/>
-          <w:color w:val="1F3763" w:themeColor="accent1" w:themeShade="7F"/>
-        </w:rPr>
-      </w:pPr>
-      <w:r>
-        <w:rPr>
-          <w:rFonts w:asciiTheme="majorHAnsi" w:eastAsiaTheme="majorEastAsia" w:hAnsiTheme="majorHAnsi" w:cstheme="majorBidi"/>
           <w:noProof/>
-          <w:color w:val="1F3763" w:themeColor="accent1" w:themeShade="7F"/>
         </w:rPr>
         <w:drawing>
           <wp:inline distT="0" distB="0" distL="0" distR="0">
-            <wp:extent cx="5486400" cy="1485900"/>
-            <wp:effectExtent l="0" t="0" r="0" b="0"/>
-            <wp:docPr id="3" name="Picture 3"/>
+            <wp:extent cx="5473700" cy="2197100"/>
+            <wp:effectExtent l="12700" t="12700" r="12700" b="12700"/>
+            <wp:docPr id="1" name="Picture 1"/>
             <wp:cNvGraphicFramePr>
               <a:graphicFrameLocks xmlns:a="http://schemas.openxmlformats.org/drawingml/2006/main" noChangeAspect="1"/>
             </wp:cNvGraphicFramePr>
@@ -79,30 +78,32 @@
               <a:graphicData uri="http://schemas.openxmlformats.org/drawingml/2006/picture">
                 <pic:pic xmlns:pic="http://schemas.openxmlformats.org/drawingml/2006/picture">
                   <pic:nvPicPr>
-                    <pic:cNvPr id="3" name="Screen Shot 2018-10-31 at 6.38.07 pm.png"/>
+                    <pic:cNvPr id="1" name="Screen Shot 2018-11-01 at 2.44.47 pm.png"/>
                     <pic:cNvPicPr/>
                   </pic:nvPicPr>
                   <pic:blipFill rotWithShape="1">
-                    <a:blip r:embed="rId8">
+                    <a:blip r:embed="rId8" cstate="print">
                       <a:extLst>
                         <a:ext uri="{28A0092B-C50C-407E-A947-70E740481C1C}">
                           <a14:useLocalDpi xmlns:a14="http://schemas.microsoft.com/office/drawing/2010/main" val="0"/>
                         </a:ext>
                       </a:extLst>
                     </a:blip>
-                    <a:srcRect l="4213" t="16899" b="37119"/>
+                    <a:srcRect l="4434" t="14851" b="22491"/>
                     <a:stretch/>
                   </pic:blipFill>
                   <pic:spPr bwMode="auto">
                     <a:xfrm>
                       <a:off x="0" y="0"/>
-                      <a:ext cx="5486400" cy="1485900"/>
+                      <a:ext cx="5473700" cy="2197100"/>
                     </a:xfrm>
                     <a:prstGeom prst="rect">
                       <a:avLst/>
                     </a:prstGeom>
                     <a:ln>
-                      <a:noFill/>
+                      <a:solidFill>
+                        <a:schemeClr val="tx1"/>
+                      </a:solidFill>
                     </a:ln>
                     <a:extLst>
                       <a:ext uri="{53640926-AAD7-44D8-BBD7-CCE9431645EC}">
@@ -119,45 +120,55 @@
     </w:p>
     <w:p/>
     <w:p>
-      <w:r>
-        <w:t>Each line was then split by their commas, plugged into an array (a more robust code would ensure the array wasn’t null) and added to the list of places.</w:t>
-      </w:r>
-    </w:p>
-    <w:p/>
-    <w:p>
-      <w:pPr>
-        <w:pStyle w:val="Heading2"/>
-      </w:pPr>
-      <w:r>
-        <w:t>Code Snippet: How List Items are Selected</w:t>
-      </w:r>
-    </w:p>
-    <w:p>
-      <w:r>
-        <w:t xml:space="preserve">This was the hardest part for me. I knew I wanted to combine two techniques I’d used previously (recycler views and </w:t>
-      </w:r>
-      <w:r>
-        <w:t>intents) though getting the two to marry up was tricky at first.</w:t>
-      </w:r>
-    </w:p>
-    <w:p>
-      <w:r>
-        <w:t>As the list of places could vary, I used an ‘on click’ event in the XML of the recycler view’s row:</w:t>
+      <w:pPr>
+        <w:rPr>
+          <w:rFonts w:asciiTheme="majorHAnsi" w:eastAsiaTheme="majorEastAsia" w:hAnsiTheme="majorHAnsi" w:cstheme="majorBidi"/>
+          <w:noProof/>
+          <w:color w:val="1F3763" w:themeColor="accent1" w:themeShade="7F"/>
+        </w:rPr>
+      </w:pPr>
+      <w:r>
+        <w:t>The method then proceeds as usual:</w:t>
+      </w:r>
+      <w:r>
+        <w:rPr>
+          <w:rFonts w:asciiTheme="majorHAnsi" w:eastAsiaTheme="majorEastAsia" w:hAnsiTheme="majorHAnsi" w:cstheme="majorBidi"/>
+          <w:noProof/>
+          <w:color w:val="1F3763" w:themeColor="accent1" w:themeShade="7F"/>
+        </w:rPr>
+        <w:t xml:space="preserve"> </w:t>
       </w:r>
     </w:p>
     <w:p>
       <w:pPr>
         <w:jc w:val="center"/>
-      </w:pPr>
-      <w:r>
         <w:rPr>
+          <w:rFonts w:asciiTheme="majorHAnsi" w:eastAsiaTheme="majorEastAsia" w:hAnsiTheme="majorHAnsi" w:cstheme="majorBidi"/>
           <w:noProof/>
+          <w:color w:val="1F3763" w:themeColor="accent1" w:themeShade="7F"/>
+        </w:rPr>
+      </w:pPr>
+    </w:p>
+    <w:p>
+      <w:pPr>
+        <w:jc w:val="center"/>
+        <w:rPr>
+          <w:rFonts w:asciiTheme="majorHAnsi" w:eastAsiaTheme="majorEastAsia" w:hAnsiTheme="majorHAnsi" w:cstheme="majorBidi"/>
+          <w:noProof/>
+          <w:color w:val="1F3763" w:themeColor="accent1" w:themeShade="7F"/>
+        </w:rPr>
+      </w:pPr>
+      <w:r>
+        <w:rPr>
+          <w:rFonts w:asciiTheme="majorHAnsi" w:eastAsiaTheme="majorEastAsia" w:hAnsiTheme="majorHAnsi" w:cstheme="majorBidi"/>
+          <w:noProof/>
+          <w:color w:val="1F3763" w:themeColor="accent1" w:themeShade="7F"/>
         </w:rPr>
         <w:drawing>
-          <wp:inline distT="0" distB="0" distL="0" distR="0" wp14:anchorId="64A78D26" wp14:editId="0ADED728">
-            <wp:extent cx="3340100" cy="972761"/>
-            <wp:effectExtent l="0" t="0" r="0" b="5715"/>
-            <wp:docPr id="4" name="Picture 4"/>
+          <wp:inline distT="0" distB="0" distL="0" distR="0">
+            <wp:extent cx="4064000" cy="2857500"/>
+            <wp:effectExtent l="12700" t="12700" r="12700" b="12700"/>
+            <wp:docPr id="7" name="Picture 7"/>
             <wp:cNvGraphicFramePr>
               <a:graphicFrameLocks xmlns:a="http://schemas.openxmlformats.org/drawingml/2006/main" noChangeAspect="1"/>
             </wp:cNvGraphicFramePr>
@@ -165,11 +176,241 @@
               <a:graphicData uri="http://schemas.openxmlformats.org/drawingml/2006/picture">
                 <pic:pic xmlns:pic="http://schemas.openxmlformats.org/drawingml/2006/picture">
                   <pic:nvPicPr>
-                    <pic:cNvPr id="4" name="Screen Shot 2018-10-31 at 6.47.50 pm.png"/>
+                    <pic:cNvPr id="7" name="Screen Shot 2018-11-01 at 2.55.54 pm.png"/>
+                    <pic:cNvPicPr/>
+                  </pic:nvPicPr>
+                  <pic:blipFill rotWithShape="1">
+                    <a:blip r:embed="rId9">
+                      <a:extLst>
+                        <a:ext uri="{28A0092B-C50C-407E-A947-70E740481C1C}">
+                          <a14:useLocalDpi xmlns:a14="http://schemas.microsoft.com/office/drawing/2010/main" val="0"/>
+                        </a:ext>
+                      </a:extLst>
+                    </a:blip>
+                    <a:srcRect b="12110"/>
+                    <a:stretch/>
+                  </pic:blipFill>
+                  <pic:spPr bwMode="auto">
+                    <a:xfrm>
+                      <a:off x="0" y="0"/>
+                      <a:ext cx="4064000" cy="2857500"/>
+                    </a:xfrm>
+                    <a:prstGeom prst="rect">
+                      <a:avLst/>
+                    </a:prstGeom>
+                    <a:ln w="9525" cap="flat" cmpd="sng" algn="ctr">
+                      <a:solidFill>
+                        <a:sysClr val="windowText" lastClr="000000"/>
+                      </a:solidFill>
+                      <a:prstDash val="solid"/>
+                      <a:round/>
+                      <a:headEnd type="none" w="med" len="med"/>
+                      <a:tailEnd type="none" w="med" len="med"/>
+                    </a:ln>
+                    <a:extLst>
+                      <a:ext uri="{53640926-AAD7-44D8-BBD7-CCE9431645EC}">
+                        <a14:shadowObscured xmlns:a14="http://schemas.microsoft.com/office/drawing/2010/main"/>
+                      </a:ext>
+                    </a:extLst>
+                  </pic:spPr>
+                </pic:pic>
+              </a:graphicData>
+            </a:graphic>
+          </wp:inline>
+        </w:drawing>
+      </w:r>
+    </w:p>
+    <w:p>
+      <w:pPr>
+        <w:jc w:val="center"/>
+      </w:pPr>
+    </w:p>
+    <w:p>
+      <w:r>
+        <w:t>‘place Adapter’ is then told the dataset is updated afterwards.</w:t>
+      </w:r>
+    </w:p>
+    <w:p/>
+    <w:p>
+      <w:pPr>
+        <w:rPr>
+          <w:rFonts w:asciiTheme="majorHAnsi" w:eastAsiaTheme="majorEastAsia" w:hAnsiTheme="majorHAnsi" w:cstheme="majorBidi"/>
+          <w:color w:val="2F5496" w:themeColor="accent1" w:themeShade="BF"/>
+          <w:sz w:val="26"/>
+          <w:szCs w:val="26"/>
+        </w:rPr>
+      </w:pPr>
+      <w:r>
+        <w:br w:type="page"/>
+      </w:r>
+    </w:p>
+    <w:p>
+      <w:pPr>
+        <w:pStyle w:val="Heading2"/>
+      </w:pPr>
+      <w:r>
+        <w:lastRenderedPageBreak/>
+        <w:t xml:space="preserve">Code Snippet: </w:t>
+      </w:r>
+      <w:r>
+        <w:t>File Write</w:t>
+      </w:r>
+    </w:p>
+    <w:p>
+      <w:r>
+        <w:t>‘Open file output’ creates a file if one matching the filename isn’t found, which saves some error handling. A ‘Place’ object (Name, Lat, Long, time zone) is then created based on the values in the fields, minor validation is applied and the</w:t>
+      </w:r>
+      <w:r>
+        <w:t xml:space="preserve"> location is then saved:</w:t>
+      </w:r>
+    </w:p>
+    <w:p/>
+    <w:p>
+      <w:r>
+        <w:rPr>
+          <w:noProof/>
+        </w:rPr>
+        <w:drawing>
+          <wp:inline distT="0" distB="0" distL="0" distR="0" wp14:anchorId="74E1DC5D" wp14:editId="17CFE4AF">
+            <wp:extent cx="4953000" cy="1727200"/>
+            <wp:effectExtent l="12700" t="12700" r="12700" b="12700"/>
+            <wp:docPr id="6" name="Picture 6"/>
+            <wp:cNvGraphicFramePr>
+              <a:graphicFrameLocks xmlns:a="http://schemas.openxmlformats.org/drawingml/2006/main" noChangeAspect="1"/>
+            </wp:cNvGraphicFramePr>
+            <a:graphic xmlns:a="http://schemas.openxmlformats.org/drawingml/2006/main">
+              <a:graphicData uri="http://schemas.openxmlformats.org/drawingml/2006/picture">
+                <pic:pic xmlns:pic="http://schemas.openxmlformats.org/drawingml/2006/picture">
+                  <pic:nvPicPr>
+                    <pic:cNvPr id="5" name="Screen Shot 2018-11-01 at 2.48.32 pm.png"/>
+                    <pic:cNvPicPr/>
+                  </pic:nvPicPr>
+                  <pic:blipFill rotWithShape="1">
+                    <a:blip r:embed="rId10">
+                      <a:extLst>
+                        <a:ext uri="{28A0092B-C50C-407E-A947-70E740481C1C}">
+                          <a14:useLocalDpi xmlns:a14="http://schemas.microsoft.com/office/drawing/2010/main" val="0"/>
+                        </a:ext>
+                      </a:extLst>
+                    </a:blip>
+                    <a:srcRect t="4" r="13526" b="58976"/>
+                    <a:stretch/>
+                  </pic:blipFill>
+                  <pic:spPr bwMode="auto">
+                    <a:xfrm>
+                      <a:off x="0" y="0"/>
+                      <a:ext cx="4953000" cy="1727200"/>
+                    </a:xfrm>
+                    <a:prstGeom prst="rect">
+                      <a:avLst/>
+                    </a:prstGeom>
+                    <a:ln w="9525" cap="flat" cmpd="sng" algn="ctr">
+                      <a:solidFill>
+                        <a:sysClr val="windowText" lastClr="000000"/>
+                      </a:solidFill>
+                      <a:prstDash val="solid"/>
+                      <a:round/>
+                      <a:headEnd type="none" w="med" len="med"/>
+                      <a:tailEnd type="none" w="med" len="med"/>
+                    </a:ln>
+                    <a:extLst>
+                      <a:ext uri="{53640926-AAD7-44D8-BBD7-CCE9431645EC}">
+                        <a14:shadowObscured xmlns:a14="http://schemas.microsoft.com/office/drawing/2010/main"/>
+                      </a:ext>
+                    </a:extLst>
+                  </pic:spPr>
+                </pic:pic>
+              </a:graphicData>
+            </a:graphic>
+          </wp:inline>
+        </w:drawing>
+      </w:r>
+    </w:p>
+    <w:p>
+      <w:r>
+        <w:t>…</w:t>
+      </w:r>
+    </w:p>
+    <w:p>
+      <w:r>
+        <w:rPr>
+          <w:noProof/>
+        </w:rPr>
+        <w:drawing>
+          <wp:inline distT="0" distB="0" distL="0" distR="0">
+            <wp:extent cx="4953000" cy="1143000"/>
+            <wp:effectExtent l="12700" t="12700" r="12700" b="12700"/>
+            <wp:docPr id="5" name="Picture 5"/>
+            <wp:cNvGraphicFramePr>
+              <a:graphicFrameLocks xmlns:a="http://schemas.openxmlformats.org/drawingml/2006/main" noChangeAspect="1"/>
+            </wp:cNvGraphicFramePr>
+            <a:graphic xmlns:a="http://schemas.openxmlformats.org/drawingml/2006/main">
+              <a:graphicData uri="http://schemas.openxmlformats.org/drawingml/2006/picture">
+                <pic:pic xmlns:pic="http://schemas.openxmlformats.org/drawingml/2006/picture">
+                  <pic:nvPicPr>
+                    <pic:cNvPr id="5" name="Screen Shot 2018-11-01 at 2.48.32 pm.png"/>
+                    <pic:cNvPicPr/>
+                  </pic:nvPicPr>
+                  <pic:blipFill rotWithShape="1">
+                    <a:blip r:embed="rId10">
+                      <a:extLst>
+                        <a:ext uri="{28A0092B-C50C-407E-A947-70E740481C1C}">
+                          <a14:useLocalDpi xmlns:a14="http://schemas.microsoft.com/office/drawing/2010/main" val="0"/>
+                        </a:ext>
+                      </a:extLst>
+                    </a:blip>
+                    <a:srcRect t="51584" r="13526" b="21267"/>
+                    <a:stretch/>
+                  </pic:blipFill>
+                  <pic:spPr bwMode="auto">
+                    <a:xfrm>
+                      <a:off x="0" y="0"/>
+                      <a:ext cx="4953000" cy="1143000"/>
+                    </a:xfrm>
+                    <a:prstGeom prst="rect">
+                      <a:avLst/>
+                    </a:prstGeom>
+                    <a:ln>
+                      <a:solidFill>
+                        <a:schemeClr val="tx1"/>
+                      </a:solidFill>
+                    </a:ln>
+                    <a:extLst>
+                      <a:ext uri="{53640926-AAD7-44D8-BBD7-CCE9431645EC}">
+                        <a14:shadowObscured xmlns:a14="http://schemas.microsoft.com/office/drawing/2010/main"/>
+                      </a:ext>
+                    </a:extLst>
+                  </pic:spPr>
+                </pic:pic>
+              </a:graphicData>
+            </a:graphic>
+          </wp:inline>
+        </w:drawing>
+      </w:r>
+    </w:p>
+    <w:p/>
+    <w:p>
+      <w:r>
+        <w:rPr>
+          <w:noProof/>
+        </w:rPr>
+        <w:drawing>
+          <wp:inline distT="0" distB="0" distL="0" distR="0" wp14:anchorId="06078EDB" wp14:editId="6B0027B2">
+            <wp:extent cx="2801919" cy="2171700"/>
+            <wp:effectExtent l="0" t="0" r="5080" b="0"/>
+            <wp:docPr id="12" name="Picture 12"/>
+            <wp:cNvGraphicFramePr>
+              <a:graphicFrameLocks xmlns:a="http://schemas.openxmlformats.org/drawingml/2006/main" noChangeAspect="1"/>
+            </wp:cNvGraphicFramePr>
+            <a:graphic xmlns:a="http://schemas.openxmlformats.org/drawingml/2006/main">
+              <a:graphicData uri="http://schemas.openxmlformats.org/drawingml/2006/picture">
+                <pic:pic xmlns:pic="http://schemas.openxmlformats.org/drawingml/2006/picture">
+                  <pic:nvPicPr>
+                    <pic:cNvPr id="12" name="Screen Shot 2018-11-01 at 2.59.15 pm.png"/>
                     <pic:cNvPicPr/>
                   </pic:nvPicPr>
                   <pic:blipFill>
-                    <a:blip r:embed="rId9">
+                    <a:blip r:embed="rId11">
                       <a:extLst>
                         <a:ext uri="{28A0092B-C50C-407E-A947-70E740481C1C}">
                           <a14:useLocalDpi xmlns:a14="http://schemas.microsoft.com/office/drawing/2010/main" val="0"/>
@@ -183,7 +424,7 @@
                   <pic:spPr>
                     <a:xfrm>
                       <a:off x="0" y="0"/>
-                      <a:ext cx="3362617" cy="979319"/>
+                      <a:ext cx="2808566" cy="2176852"/>
                     </a:xfrm>
                     <a:prstGeom prst="rect">
                       <a:avLst/>
@@ -196,24 +437,66 @@
         </w:drawing>
       </w:r>
     </w:p>
-    <w:p>
-      <w:r>
-        <w:t>My plan was to then assign a tag to each element as it was created, though researching where this could be done took longer than expected. At least until I realised I was overthinking it and called the ‘item View’ of the view holder.</w:t>
-      </w:r>
-    </w:p>
-    <w:p>
-      <w:pPr>
-        <w:jc w:val="center"/>
-      </w:pPr>
+    <w:p/>
+    <w:p>
+      <w:r>
+        <w:t>Curiously, I found an issue with the sun time calculator while testing the validation – if one inputs random coordinates that don’t match their time zone, the calculator couldn’t handle it and closes before the user gets to see any visible effect from their tap.</w:t>
+      </w:r>
+    </w:p>
+    <w:p>
+      <w:r>
+        <w:t>On the other hand, the validation at least prevents the program from stopping if the Latitude is more than +/- 90, or Longitude is more than +/-180.</w:t>
+      </w:r>
+    </w:p>
+    <w:p/>
+    <w:p/>
+    <w:p/>
+    <w:p>
+      <w:r>
+        <w:br w:type="page"/>
+      </w:r>
+    </w:p>
+    <w:p>
+      <w:pPr>
+        <w:pStyle w:val="Heading1"/>
+      </w:pPr>
+      <w:r>
+        <w:lastRenderedPageBreak/>
+        <w:t>Appendix</w:t>
+      </w:r>
+      <w:r>
+        <w:t xml:space="preserve">: </w:t>
+      </w:r>
+      <w:r>
+        <w:t>Screenshots:</w:t>
+      </w:r>
+    </w:p>
+    <w:p>
+      <w:r>
+        <w:t xml:space="preserve">Let’s add the English city of Crewe to the </w:t>
+      </w:r>
+      <w:r>
+        <w:t>calculator:</w:t>
+      </w:r>
+    </w:p>
+    <w:p>
+      <w:r>
+        <w:t xml:space="preserve"> </w:t>
+      </w:r>
+    </w:p>
+    <w:p>
+      <w:r>
+        <w:t xml:space="preserve"> </w:t>
+      </w:r>
       <w:r>
         <w:rPr>
           <w:noProof/>
         </w:rPr>
         <w:drawing>
           <wp:inline distT="0" distB="0" distL="0" distR="0">
-            <wp:extent cx="3403600" cy="1366597"/>
-            <wp:effectExtent l="0" t="0" r="0" b="5080"/>
-            <wp:docPr id="8" name="Picture 8"/>
+            <wp:extent cx="2767500" cy="4428000"/>
+            <wp:effectExtent l="0" t="0" r="1270" b="4445"/>
+            <wp:docPr id="13" name="Picture 13"/>
             <wp:cNvGraphicFramePr>
               <a:graphicFrameLocks xmlns:a="http://schemas.openxmlformats.org/drawingml/2006/main" noChangeAspect="1"/>
             </wp:cNvGraphicFramePr>
@@ -221,11 +504,11 @@
               <a:graphicData uri="http://schemas.openxmlformats.org/drawingml/2006/picture">
                 <pic:pic xmlns:pic="http://schemas.openxmlformats.org/drawingml/2006/picture">
                   <pic:nvPicPr>
-                    <pic:cNvPr id="8" name="Screen Shot 2018-10-31 at 6.47.03 pm.png"/>
+                    <pic:cNvPr id="13" name="Screenshot_1541044883.png"/>
                     <pic:cNvPicPr/>
                   </pic:nvPicPr>
                   <pic:blipFill>
-                    <a:blip r:embed="rId10">
+                    <a:blip r:embed="rId12" cstate="print">
                       <a:extLst>
                         <a:ext uri="{28A0092B-C50C-407E-A947-70E740481C1C}">
                           <a14:useLocalDpi xmlns:a14="http://schemas.microsoft.com/office/drawing/2010/main" val="0"/>
@@ -239,7 +522,7 @@
                   <pic:spPr>
                     <a:xfrm>
                       <a:off x="0" y="0"/>
-                      <a:ext cx="3441660" cy="1381879"/>
+                      <a:ext cx="2767500" cy="4428000"/>
                     </a:xfrm>
                     <a:prstGeom prst="rect">
                       <a:avLst/>
@@ -251,50 +534,18 @@
           </wp:inline>
         </w:drawing>
       </w:r>
-    </w:p>
-    <w:p>
-      <w:r>
-        <w:br w:type="page"/>
-      </w:r>
-    </w:p>
-    <w:p>
-      <w:pPr>
-        <w:pStyle w:val="Heading2"/>
-      </w:pPr>
-      <w:r>
-        <w:lastRenderedPageBreak/>
-        <w:t>Code Snippet: How data is shown (Sun rise/set times)</w:t>
-      </w:r>
-    </w:p>
-    <w:p>
-      <w:r>
-        <w:t xml:space="preserve">Since I knew I’d need to be passing a custom class between activities, I made a ‘Place’ implement the </w:t>
-      </w:r>
-      <w:proofErr w:type="spellStart"/>
-      <w:r>
-        <w:t>parcelable</w:t>
-      </w:r>
-      <w:proofErr w:type="spellEnd"/>
-      <w:r>
-        <w:t xml:space="preserve"> protocol, then recycled code from another exercise</w:t>
-      </w:r>
-      <w:r>
-        <w:t xml:space="preserve"> to get the following:</w:t>
-      </w:r>
-    </w:p>
-    <w:p>
-      <w:pPr>
-        <w:jc w:val="center"/>
-      </w:pPr>
+      <w:r>
+        <w:t xml:space="preserve"> </w:t>
+      </w:r>
       <w:r>
         <w:rPr>
           <w:noProof/>
         </w:rPr>
         <w:drawing>
           <wp:inline distT="0" distB="0" distL="0" distR="0">
-            <wp:extent cx="5435600" cy="1370965"/>
-            <wp:effectExtent l="0" t="0" r="0" b="635"/>
-            <wp:docPr id="9" name="Picture 9"/>
+            <wp:extent cx="2767500" cy="4428000"/>
+            <wp:effectExtent l="0" t="0" r="1270" b="4445"/>
+            <wp:docPr id="14" name="Picture 14"/>
             <wp:cNvGraphicFramePr>
               <a:graphicFrameLocks xmlns:a="http://schemas.openxmlformats.org/drawingml/2006/main" noChangeAspect="1"/>
             </wp:cNvGraphicFramePr>
@@ -302,171 +553,7 @@
               <a:graphicData uri="http://schemas.openxmlformats.org/drawingml/2006/picture">
                 <pic:pic xmlns:pic="http://schemas.openxmlformats.org/drawingml/2006/picture">
                   <pic:nvPicPr>
-                    <pic:cNvPr id="9" name="Screen Shot 2018-10-31 at 6.52.42 pm.png"/>
-                    <pic:cNvPicPr/>
-                  </pic:nvPicPr>
-                  <pic:blipFill rotWithShape="1">
-                    <a:blip r:embed="rId11" cstate="print">
-                      <a:extLst>
-                        <a:ext uri="{28A0092B-C50C-407E-A947-70E740481C1C}">
-                          <a14:useLocalDpi xmlns:a14="http://schemas.microsoft.com/office/drawing/2010/main" val="0"/>
-                        </a:ext>
-                      </a:extLst>
-                    </a:blip>
-                    <a:srcRect l="5100"/>
-                    <a:stretch/>
-                  </pic:blipFill>
-                  <pic:spPr bwMode="auto">
-                    <a:xfrm>
-                      <a:off x="0" y="0"/>
-                      <a:ext cx="5435600" cy="1370965"/>
-                    </a:xfrm>
-                    <a:prstGeom prst="rect">
-                      <a:avLst/>
-                    </a:prstGeom>
-                    <a:ln>
-                      <a:noFill/>
-                    </a:ln>
-                    <a:extLst>
-                      <a:ext uri="{53640926-AAD7-44D8-BBD7-CCE9431645EC}">
-                        <a14:shadowObscured xmlns:a14="http://schemas.microsoft.com/office/drawing/2010/main"/>
-                      </a:ext>
-                    </a:extLst>
-                  </pic:spPr>
-                </pic:pic>
-              </a:graphicData>
-            </a:graphic>
-          </wp:inline>
-        </w:drawing>
-      </w:r>
-    </w:p>
-    <w:p/>
-    <w:p>
-      <w:r>
-        <w:t>Instead of defaulting to Melbourne, the app now retrieves the name, latitude, longitude and time zone from the parcel.</w:t>
-      </w:r>
-    </w:p>
-    <w:p/>
-    <w:p>
-      <w:pPr>
-        <w:pStyle w:val="Heading2"/>
-      </w:pPr>
-      <w:r>
-        <w:t>Additional locations:</w:t>
-      </w:r>
-    </w:p>
-    <w:p>
-      <w:r>
-        <w:t>Since Ferntree Gully made the list and isn’t a city, I figured I’d be okay to add Gembrook (in the hills) and Tootgarook (on the bay).</w:t>
-      </w:r>
-    </w:p>
-    <w:p>
-      <w:r>
-        <w:rPr>
-          <w:noProof/>
-        </w:rPr>
-        <w:drawing>
-          <wp:inline distT="0" distB="0" distL="0" distR="0">
-            <wp:extent cx="5727700" cy="590550"/>
-            <wp:effectExtent l="0" t="0" r="0" b="6350"/>
-            <wp:docPr id="10" name="Picture 10"/>
-            <wp:cNvGraphicFramePr>
-              <a:graphicFrameLocks xmlns:a="http://schemas.openxmlformats.org/drawingml/2006/main" noChangeAspect="1"/>
-            </wp:cNvGraphicFramePr>
-            <a:graphic xmlns:a="http://schemas.openxmlformats.org/drawingml/2006/main">
-              <a:graphicData uri="http://schemas.openxmlformats.org/drawingml/2006/picture">
-                <pic:pic xmlns:pic="http://schemas.openxmlformats.org/drawingml/2006/picture">
-                  <pic:nvPicPr>
-                    <pic:cNvPr id="10" name="Screen Shot 2018-10-31 at 6.56.23 pm.png"/>
-                    <pic:cNvPicPr/>
-                  </pic:nvPicPr>
-                  <pic:blipFill>
-                    <a:blip r:embed="rId12">
-                      <a:extLst>
-                        <a:ext uri="{28A0092B-C50C-407E-A947-70E740481C1C}">
-                          <a14:useLocalDpi xmlns:a14="http://schemas.microsoft.com/office/drawing/2010/main" val="0"/>
-                        </a:ext>
-                      </a:extLst>
-                    </a:blip>
-                    <a:stretch>
-                      <a:fillRect/>
-                    </a:stretch>
-                  </pic:blipFill>
-                  <pic:spPr>
-                    <a:xfrm>
-                      <a:off x="0" y="0"/>
-                      <a:ext cx="5727700" cy="590550"/>
-                    </a:xfrm>
-                    <a:prstGeom prst="rect">
-                      <a:avLst/>
-                    </a:prstGeom>
-                  </pic:spPr>
-                </pic:pic>
-              </a:graphicData>
-            </a:graphic>
-          </wp:inline>
-        </w:drawing>
-      </w:r>
-    </w:p>
-    <w:p/>
-    <w:p/>
-    <w:p>
-      <w:r>
-        <w:t>Please Refer Appendix for further Screenshots</w:t>
-      </w:r>
-    </w:p>
-    <w:p/>
-    <w:p/>
-    <w:p/>
-    <w:p>
-      <w:pPr>
-        <w:rPr>
-          <w:rFonts w:asciiTheme="majorHAnsi" w:eastAsiaTheme="majorEastAsia" w:hAnsiTheme="majorHAnsi" w:cstheme="majorBidi"/>
-          <w:color w:val="2F5496" w:themeColor="accent1" w:themeShade="BF"/>
-          <w:sz w:val="32"/>
-          <w:szCs w:val="32"/>
-        </w:rPr>
-      </w:pPr>
-      <w:r>
-        <w:br w:type="page"/>
-      </w:r>
-    </w:p>
-    <w:p>
-      <w:pPr>
-        <w:pStyle w:val="Heading1"/>
-      </w:pPr>
-      <w:r>
-        <w:lastRenderedPageBreak/>
-        <w:t>Appendix</w:t>
-      </w:r>
-      <w:r>
-        <w:t xml:space="preserve">: </w:t>
-      </w:r>
-      <w:r>
-        <w:t>Screenshots:</w:t>
-      </w:r>
-    </w:p>
-    <w:p>
-      <w:pPr>
-        <w:jc w:val="center"/>
-      </w:pPr>
-      <w:r>
-        <w:rPr>
-          <w:noProof/>
-        </w:rPr>
-        <w:drawing>
-          <wp:inline distT="0" distB="0" distL="0" distR="0" wp14:anchorId="6CCD8121" wp14:editId="22DFCC45">
-            <wp:extent cx="2490909" cy="4428000"/>
-            <wp:effectExtent l="12700" t="12700" r="11430" b="17145"/>
-            <wp:docPr id="2" name="Picture 2"/>
-            <wp:cNvGraphicFramePr>
-              <a:graphicFrameLocks xmlns:a="http://schemas.openxmlformats.org/drawingml/2006/main" noChangeAspect="1"/>
-            </wp:cNvGraphicFramePr>
-            <a:graphic xmlns:a="http://schemas.openxmlformats.org/drawingml/2006/main">
-              <a:graphicData uri="http://schemas.openxmlformats.org/drawingml/2006/picture">
-                <pic:pic xmlns:pic="http://schemas.openxmlformats.org/drawingml/2006/picture">
-                  <pic:nvPicPr>
-                    <pic:cNvPr id="2" name="Screenshot_1540971177.png"/>
+                    <pic:cNvPr id="14" name="Screenshot_1541045127.png"/>
                     <pic:cNvPicPr/>
                   </pic:nvPicPr>
                   <pic:blipFill>
@@ -484,16 +571,11 @@
                   <pic:spPr>
                     <a:xfrm>
                       <a:off x="0" y="0"/>
-                      <a:ext cx="2490909" cy="4428000"/>
+                      <a:ext cx="2767500" cy="4428000"/>
                     </a:xfrm>
                     <a:prstGeom prst="rect">
                       <a:avLst/>
                     </a:prstGeom>
-                    <a:ln>
-                      <a:solidFill>
-                        <a:schemeClr val="tx1"/>
-                      </a:solidFill>
-                    </a:ln>
                   </pic:spPr>
                 </pic:pic>
               </a:graphicData>
@@ -501,19 +583,72 @@
           </wp:inline>
         </w:drawing>
       </w:r>
-      <w:r>
-        <w:t xml:space="preserve">  </w:t>
-      </w:r>
-      <w:r>
+    </w:p>
+    <w:p>
+      <w:pPr>
+        <w:jc w:val="center"/>
         <w:rPr>
           <w:i/>
+        </w:rPr>
+      </w:pPr>
+      <w:r>
+        <w:rPr>
+          <w:i/>
+        </w:rPr>
+        <w:t>Left: Crewe isn’t on our list. (Some test cities are, they can be ignored for now)</w:t>
+      </w:r>
+      <w:bookmarkStart w:id="0" w:name="_GoBack"/>
+      <w:bookmarkEnd w:id="0"/>
+    </w:p>
+    <w:p>
+      <w:pPr>
+        <w:jc w:val="center"/>
+        <w:rPr>
+          <w:i/>
+        </w:rPr>
+      </w:pPr>
+      <w:r>
+        <w:rPr>
+          <w:i/>
+        </w:rPr>
+        <w:t>Right: Google Maps tells us it’s at about 53.1 Latitude and -2.5 Longitude. Still within GMT+0.</w:t>
+      </w:r>
+    </w:p>
+    <w:p>
+      <w:pPr>
+        <w:rPr>
+          <w:rFonts w:asciiTheme="majorHAnsi" w:eastAsiaTheme="majorEastAsia" w:hAnsiTheme="majorHAnsi" w:cstheme="majorBidi"/>
+          <w:i/>
+          <w:color w:val="2F5496" w:themeColor="accent1" w:themeShade="BF"/>
+          <w:sz w:val="32"/>
+          <w:szCs w:val="32"/>
+        </w:rPr>
+      </w:pPr>
+      <w:r>
+        <w:rPr>
+          <w:rFonts w:asciiTheme="majorHAnsi" w:eastAsiaTheme="majorEastAsia" w:hAnsiTheme="majorHAnsi" w:cstheme="majorBidi"/>
+          <w:i/>
+          <w:color w:val="2F5496" w:themeColor="accent1" w:themeShade="BF"/>
+          <w:sz w:val="32"/>
+          <w:szCs w:val="32"/>
+        </w:rPr>
+        <w:lastRenderedPageBreak/>
+        <w:t xml:space="preserve"> </w:t>
+      </w:r>
+      <w:r>
+        <w:rPr>
+          <w:rFonts w:asciiTheme="majorHAnsi" w:eastAsiaTheme="majorEastAsia" w:hAnsiTheme="majorHAnsi" w:cstheme="majorBidi"/>
+          <w:i/>
           <w:noProof/>
+          <w:color w:val="2F5496" w:themeColor="accent1" w:themeShade="BF"/>
+          <w:sz w:val="32"/>
+          <w:szCs w:val="32"/>
         </w:rPr>
         <w:drawing>
-          <wp:inline distT="0" distB="0" distL="0" distR="0" wp14:anchorId="13128C04" wp14:editId="499229B7">
-            <wp:extent cx="2490909" cy="4428000"/>
-            <wp:effectExtent l="12700" t="12700" r="11430" b="17145"/>
-            <wp:docPr id="11" name="Picture 11"/>
+          <wp:inline distT="0" distB="0" distL="0" distR="0">
+            <wp:extent cx="2767500" cy="4428000"/>
+            <wp:effectExtent l="0" t="0" r="1270" b="4445"/>
+            <wp:docPr id="15" name="Picture 15"/>
             <wp:cNvGraphicFramePr>
               <a:graphicFrameLocks xmlns:a="http://schemas.openxmlformats.org/drawingml/2006/main" noChangeAspect="1"/>
             </wp:cNvGraphicFramePr>
@@ -521,7 +656,7 @@
               <a:graphicData uri="http://schemas.openxmlformats.org/drawingml/2006/picture">
                 <pic:pic xmlns:pic="http://schemas.openxmlformats.org/drawingml/2006/picture">
                   <pic:nvPicPr>
-                    <pic:cNvPr id="11" name="Screenshot_1540972735.png"/>
+                    <pic:cNvPr id="15" name="Screenshot_1541045133.png"/>
                     <pic:cNvPicPr/>
                   </pic:nvPicPr>
                   <pic:blipFill>
@@ -539,16 +674,11 @@
                   <pic:spPr>
                     <a:xfrm>
                       <a:off x="0" y="0"/>
-                      <a:ext cx="2490909" cy="4428000"/>
+                      <a:ext cx="2767500" cy="4428000"/>
                     </a:xfrm>
                     <a:prstGeom prst="rect">
                       <a:avLst/>
                     </a:prstGeom>
-                    <a:ln>
-                      <a:solidFill>
-                        <a:schemeClr val="tx1"/>
-                      </a:solidFill>
-                    </a:ln>
                   </pic:spPr>
                 </pic:pic>
               </a:graphicData>
@@ -556,89 +686,7 @@
           </wp:inline>
         </w:drawing>
       </w:r>
-    </w:p>
-    <w:p>
-      <w:pPr>
-        <w:jc w:val="center"/>
-        <w:rPr>
-          <w:i/>
-        </w:rPr>
-      </w:pPr>
-      <w:r>
-        <w:rPr>
-          <w:b/>
-          <w:i/>
-        </w:rPr>
-        <w:t>Left:</w:t>
-      </w:r>
-      <w:r>
-        <w:rPr>
-          <w:i/>
-        </w:rPr>
-        <w:t xml:space="preserve"> </w:t>
-      </w:r>
-      <w:r>
-        <w:rPr>
-          <w:i/>
-        </w:rPr>
-        <w:t>Selection screen showing additional locations for Gembrook</w:t>
-      </w:r>
-      <w:r>
-        <w:rPr>
-          <w:i/>
-        </w:rPr>
-        <w:t xml:space="preserve"> (Dandenong Ranges, Vic)</w:t>
-      </w:r>
-      <w:r>
-        <w:rPr>
-          <w:i/>
-        </w:rPr>
-        <w:t xml:space="preserve"> and Tootgarook</w:t>
-      </w:r>
-      <w:r>
-        <w:rPr>
-          <w:i/>
-        </w:rPr>
-        <w:t xml:space="preserve"> (Mornington Peninsula, Vic).</w:t>
-      </w:r>
-    </w:p>
-    <w:p>
-      <w:pPr>
-        <w:jc w:val="center"/>
-        <w:rPr>
-          <w:i/>
-        </w:rPr>
-      </w:pPr>
-      <w:r>
-        <w:rPr>
-          <w:b/>
-          <w:i/>
-        </w:rPr>
-        <w:t>Right</w:t>
-      </w:r>
-      <w:r>
-        <w:rPr>
-          <w:i/>
-        </w:rPr>
-        <w:t>: Upcoming Sunrise and Sunset times for Gembrook, on November 2</w:t>
-      </w:r>
-      <w:r>
-        <w:rPr>
-          <w:i/>
-          <w:vertAlign w:val="superscript"/>
-        </w:rPr>
-        <w:t>nd</w:t>
-      </w:r>
-      <w:r>
-        <w:rPr>
-          <w:i/>
-        </w:rPr>
-        <w:t>.</w:t>
-      </w:r>
-    </w:p>
-    <w:p>
-      <w:pPr>
-        <w:jc w:val="center"/>
+      <w:r>
         <w:rPr>
           <w:rFonts w:asciiTheme="majorHAnsi" w:eastAsiaTheme="majorEastAsia" w:hAnsiTheme="majorHAnsi" w:cstheme="majorBidi"/>
           <w:i/>
@@ -646,19 +694,96 @@
           <w:sz w:val="32"/>
           <w:szCs w:val="32"/>
         </w:rPr>
-      </w:pPr>
-      <w:bookmarkStart w:id="0" w:name="_GoBack"/>
-      <w:bookmarkEnd w:id="0"/>
-      <w:r>
+        <w:t xml:space="preserve"> </w:t>
+      </w:r>
+      <w:r>
+        <w:rPr>
+          <w:rFonts w:asciiTheme="majorHAnsi" w:eastAsiaTheme="majorEastAsia" w:hAnsiTheme="majorHAnsi" w:cstheme="majorBidi"/>
+          <w:i/>
+          <w:noProof/>
+          <w:color w:val="2F5496" w:themeColor="accent1" w:themeShade="BF"/>
+          <w:sz w:val="32"/>
+          <w:szCs w:val="32"/>
+        </w:rPr>
+        <w:drawing>
+          <wp:inline distT="0" distB="0" distL="0" distR="0">
+            <wp:extent cx="2767500" cy="4428000"/>
+            <wp:effectExtent l="0" t="0" r="1270" b="4445"/>
+            <wp:docPr id="16" name="Picture 16"/>
+            <wp:cNvGraphicFramePr>
+              <a:graphicFrameLocks xmlns:a="http://schemas.openxmlformats.org/drawingml/2006/main" noChangeAspect="1"/>
+            </wp:cNvGraphicFramePr>
+            <a:graphic xmlns:a="http://schemas.openxmlformats.org/drawingml/2006/main">
+              <a:graphicData uri="http://schemas.openxmlformats.org/drawingml/2006/picture">
+                <pic:pic xmlns:pic="http://schemas.openxmlformats.org/drawingml/2006/picture">
+                  <pic:nvPicPr>
+                    <pic:cNvPr id="16" name="Screenshot_1541045139.png"/>
+                    <pic:cNvPicPr/>
+                  </pic:nvPicPr>
+                  <pic:blipFill>
+                    <a:blip r:embed="rId15" cstate="print">
+                      <a:extLst>
+                        <a:ext uri="{28A0092B-C50C-407E-A947-70E740481C1C}">
+                          <a14:useLocalDpi xmlns:a14="http://schemas.microsoft.com/office/drawing/2010/main" val="0"/>
+                        </a:ext>
+                      </a:extLst>
+                    </a:blip>
+                    <a:stretch>
+                      <a:fillRect/>
+                    </a:stretch>
+                  </pic:blipFill>
+                  <pic:spPr>
+                    <a:xfrm>
+                      <a:off x="0" y="0"/>
+                      <a:ext cx="2767500" cy="4428000"/>
+                    </a:xfrm>
+                    <a:prstGeom prst="rect">
+                      <a:avLst/>
+                    </a:prstGeom>
+                  </pic:spPr>
+                </pic:pic>
+              </a:graphicData>
+            </a:graphic>
+          </wp:inline>
+        </w:drawing>
+      </w:r>
+    </w:p>
+    <w:p>
+      <w:pPr>
+        <w:jc w:val="center"/>
         <w:rPr>
           <w:i/>
-          <w:noProof/>
         </w:rPr>
-        <w:t xml:space="preserve"> </w:t>
+      </w:pPr>
+      <w:r>
+        <w:rPr>
+          <w:i/>
+        </w:rPr>
+        <w:t>Left:</w:t>
+      </w:r>
+      <w:r>
+        <w:rPr>
+          <w:i/>
+        </w:rPr>
+        <w:t xml:space="preserve"> Pressing ‘Set’ takes us back to the main screen, and there’s Crewe!</w:t>
+      </w:r>
+    </w:p>
+    <w:p>
+      <w:pPr>
+        <w:jc w:val="center"/>
+        <w:rPr>
+          <w:i/>
+        </w:rPr>
+      </w:pPr>
+      <w:r>
+        <w:rPr>
+          <w:i/>
+        </w:rPr>
+        <w:t>Right: And the local sunrise/set times.</w:t>
       </w:r>
     </w:p>
     <w:sectPr>
-      <w:footerReference w:type="default" r:id="rId15"/>
+      <w:footerReference w:type="default" r:id="rId16"/>
       <w:pgSz w:w="11900" w:h="16840"/>
       <w:pgMar w:top="1440" w:right="1440" w:bottom="1440" w:left="1440" w:header="708" w:footer="708" w:gutter="0"/>
       <w:cols w:space="708"/>
@@ -2452,7 +2577,6 @@
   <w:style w:type="character" w:default="1" w:styleId="DefaultParagraphFont">
     <w:name w:val="Default Paragraph Font"/>
     <w:uiPriority w:val="1"/>
-    <w:semiHidden/>
     <w:unhideWhenUsed/>
   </w:style>
   <w:style w:type="table" w:default="1" w:styleId="TableNormal">
@@ -2969,7 +3093,7 @@
 </file>
 
 <file path=customXml/itemProps1.xml><?xml version="1.0" encoding="utf-8"?>
-<ds:datastoreItem xmlns:ds="http://schemas.openxmlformats.org/officeDocument/2006/customXml" ds:itemID="{7FF72DF6-9087-304D-9D4C-640C626A03DE}">
+<ds:datastoreItem xmlns:ds="http://schemas.openxmlformats.org/officeDocument/2006/customXml" ds:itemID="{2DB927D6-22DE-8448-B388-9C97A5F808A9}">
   <ds:schemaRefs>
     <ds:schemaRef ds:uri="http://schemas.openxmlformats.org/officeDocument/2006/bibliography"/>
   </ds:schemaRefs>

</xml_diff>